<commit_message>
Amaituta (mas o menos)
</commit_message>
<xml_diff>
--- a/datu base/Unibertsoaren diskurtsoa.docx
+++ b/datu base/Unibertsoaren diskurtsoa.docx
@@ -94,6 +94,152 @@
     <w:p>
       <w:pPr>
         <w:ind w:left="0" w:firstLine="0"/>
+        <w:rPr>
+          <w:sz w:val="24"/>
+          <w:szCs w:val="24"/>
+        </w:rPr>
+      </w:pPr>
+      <w:r>
+        <w:rPr>
+          <w:rtl w:val="0"/>
+        </w:rPr>
+      </w:r>
+    </w:p>
+    <w:p>
+      <w:pPr>
+        <w:numPr>
+          <w:ilvl w:val="0"/>
+          <w:numId w:val="3"/>
+        </w:numPr>
+        <w:ind w:left="720" w:hanging="360"/>
+        <w:rPr>
+          <w:sz w:val="24"/>
+          <w:szCs w:val="24"/>
+          <w:u w:val="none"/>
+        </w:rPr>
+      </w:pPr>
+      <w:r>
+        <w:rPr>
+          <w:sz w:val="24"/>
+          <w:szCs w:val="24"/>
+          <w:rtl w:val="0"/>
+        </w:rPr>
+        <w:t xml:space="preserve">Zinema bat baino gehiago kudeatu egingo da, horregatik bere datuak gordeko dira, </w:t>
+      </w:r>
+      <w:r>
+        <w:rPr>
+          <w:sz w:val="24"/>
+          <w:szCs w:val="24"/>
+          <w:rtl w:val="0"/>
+        </w:rPr>
+        <w:t xml:space="preserve">datuak</w:t>
+      </w:r>
+      <w:r>
+        <w:rPr>
+          <w:sz w:val="24"/>
+          <w:szCs w:val="24"/>
+          <w:rtl w:val="0"/>
+        </w:rPr>
+        <w:t xml:space="preserve"> hauek izango dira, zinemaren izena, helbidea, ordutegia. </w:t>
+      </w:r>
+    </w:p>
+    <w:p>
+      <w:pPr>
+        <w:ind w:left="720" w:firstLine="0"/>
+        <w:rPr>
+          <w:sz w:val="24"/>
+          <w:szCs w:val="24"/>
+        </w:rPr>
+      </w:pPr>
+      <w:r>
+        <w:rPr>
+          <w:rtl w:val="0"/>
+        </w:rPr>
+      </w:r>
+    </w:p>
+    <w:p>
+      <w:pPr>
+        <w:numPr>
+          <w:ilvl w:val="0"/>
+          <w:numId w:val="3"/>
+        </w:numPr>
+        <w:ind w:left="720" w:hanging="360"/>
+        <w:rPr>
+          <w:sz w:val="24"/>
+          <w:szCs w:val="24"/>
+          <w:u w:val="none"/>
+        </w:rPr>
+      </w:pPr>
+      <w:r>
+        <w:rPr>
+          <w:sz w:val="24"/>
+          <w:szCs w:val="24"/>
+          <w:rtl w:val="0"/>
+        </w:rPr>
+        <w:t xml:space="preserve">Zinema batean areto bat baino gehiago daude, aretoak identifkatzeko zinemaren  </w:t>
+      </w:r>
+      <w:r>
+        <w:rPr>
+          <w:sz w:val="24"/>
+          <w:szCs w:val="24"/>
+          <w:rtl w:val="0"/>
+        </w:rPr>
+        <w:t xml:space="preserve">identifikadorea</w:t>
+      </w:r>
+      <w:r>
+        <w:rPr>
+          <w:sz w:val="24"/>
+          <w:szCs w:val="24"/>
+          <w:rtl w:val="0"/>
+        </w:rPr>
+        <w:t xml:space="preserve"> behar da, horrez gain, aretoaren ezaugarriak hauek izango dira: Aretoaren identifikatzailea eta izena.</w:t>
+      </w:r>
+    </w:p>
+    <w:p>
+      <w:pPr>
+        <w:ind w:left="720" w:firstLine="0"/>
+        <w:rPr>
+          <w:sz w:val="24"/>
+          <w:szCs w:val="24"/>
+        </w:rPr>
+      </w:pPr>
+      <w:r>
+        <w:rPr>
+          <w:rtl w:val="0"/>
+        </w:rPr>
+      </w:r>
+    </w:p>
+    <w:p>
+      <w:pPr>
+        <w:numPr>
+          <w:ilvl w:val="0"/>
+          <w:numId w:val="3"/>
+        </w:numPr>
+        <w:ind w:left="720" w:hanging="360"/>
+        <w:rPr>
+          <w:sz w:val="24"/>
+          <w:szCs w:val="24"/>
+        </w:rPr>
+      </w:pPr>
+      <w:r>
+        <w:rPr>
+          <w:sz w:val="24"/>
+          <w:szCs w:val="24"/>
+          <w:rtl w:val="0"/>
+        </w:rPr>
+        <w:t xml:space="preserve">Proiektatzen</w:t>
+      </w:r>
+      <w:r>
+        <w:rPr>
+          <w:sz w:val="24"/>
+          <w:szCs w:val="24"/>
+          <w:rtl w:val="0"/>
+        </w:rPr>
+        <w:t xml:space="preserve"> diren filmen zerrenda, ordutegia, prezioa, eta zein aretotan ematen den gorde behar dira. Zinema desbedinetan ere saio desberdinak emango dira, saio bakoitzean egongo dira, filmen ordutegia, zein filma emango diren eta filmaren prezioa.</w:t>
+      </w:r>
+    </w:p>
+    <w:p>
+      <w:pPr>
         <w:rPr>
           <w:sz w:val="24"/>
           <w:szCs w:val="24"/>
@@ -115,37 +261,24 @@
         <w:rPr>
           <w:sz w:val="24"/>
           <w:szCs w:val="24"/>
-          <w:u w:val="none"/>
-        </w:rPr>
-      </w:pPr>
-      <w:r>
-        <w:rPr>
-          <w:sz w:val="24"/>
-          <w:szCs w:val="24"/>
-          <w:rtl w:val="0"/>
-        </w:rPr>
-        <w:t xml:space="preserve">Zinema bat baino gehiago kudeatu egingo da, horregatik bere datuak gordeko dira, </w:t>
-      </w:r>
-      <w:r>
-        <w:rPr>
-          <w:sz w:val="24"/>
-          <w:szCs w:val="24"/>
-          <w:rtl w:val="0"/>
-        </w:rPr>
-        <w:t xml:space="preserve">datuak</w:t>
-      </w:r>
-      <w:r>
-        <w:rPr>
-          <w:sz w:val="24"/>
-          <w:szCs w:val="24"/>
-          <w:rtl w:val="0"/>
-        </w:rPr>
-        <w:t xml:space="preserve"> hauek izango dira, zinemaren izena, helbidea, ordutegia. </w:t>
-      </w:r>
-    </w:p>
-    <w:p>
-      <w:pPr>
-        <w:ind w:left="720" w:firstLine="0"/>
+        </w:rPr>
+      </w:pPr>
+      <w:r>
+        <w:rPr>
+          <w:sz w:val="24"/>
+          <w:szCs w:val="24"/>
+          <w:rtl w:val="0"/>
+        </w:rPr>
+        <w:t xml:space="preserve">Filmen informazioa ere gordeko egingo da, adibidez: izena, generoa eta iraupena.</w:t>
+      </w:r>
+      <w:r>
+        <w:rPr>
+          <w:rtl w:val="0"/>
+        </w:rPr>
+      </w:r>
+    </w:p>
+    <w:p>
+      <w:pPr>
         <w:rPr>
           <w:sz w:val="24"/>
           <w:szCs w:val="24"/>
@@ -161,7 +294,7 @@
       <w:pPr>
         <w:numPr>
           <w:ilvl w:val="0"/>
-          <w:numId w:val="4"/>
+          <w:numId w:val="2"/>
         </w:numPr>
         <w:ind w:left="720" w:hanging="360"/>
         <w:rPr>
@@ -176,84 +309,23 @@
           <w:szCs w:val="24"/>
           <w:rtl w:val="0"/>
         </w:rPr>
-        <w:t xml:space="preserve">Zinema batean areto bat baino gehiago daude. Aretoaren ezaugarriak hauek izango dira, aretoaren identifikazioa eta izena.</w:t>
-      </w:r>
-    </w:p>
-    <w:p>
-      <w:pPr>
-        <w:ind w:left="720" w:firstLine="0"/>
-        <w:rPr>
-          <w:sz w:val="24"/>
-          <w:szCs w:val="24"/>
-        </w:rPr>
-      </w:pPr>
-      <w:r>
-        <w:rPr>
-          <w:rtl w:val="0"/>
-        </w:rPr>
-      </w:r>
-    </w:p>
-    <w:p>
-      <w:pPr>
-        <w:numPr>
-          <w:ilvl w:val="0"/>
-          <w:numId w:val="4"/>
-        </w:numPr>
-        <w:ind w:left="720" w:hanging="360"/>
-        <w:rPr>
-          <w:sz w:val="24"/>
-          <w:szCs w:val="24"/>
-        </w:rPr>
-      </w:pPr>
-      <w:r>
-        <w:rPr>
-          <w:sz w:val="24"/>
-          <w:szCs w:val="24"/>
-          <w:rtl w:val="0"/>
-        </w:rPr>
-        <w:t xml:space="preserve">Proiektatzen</w:t>
-      </w:r>
-      <w:r>
-        <w:rPr>
-          <w:sz w:val="24"/>
-          <w:szCs w:val="24"/>
-          <w:rtl w:val="0"/>
-        </w:rPr>
-        <w:t xml:space="preserve"> diren filmen zerrenda, ordutegia, prezioa, eta zein aretotan ematen den gorde behar dira.</w:t>
-      </w:r>
-    </w:p>
-    <w:p>
-      <w:pPr>
-        <w:rPr>
-          <w:sz w:val="24"/>
-          <w:szCs w:val="24"/>
-        </w:rPr>
-      </w:pPr>
-      <w:r>
-        <w:rPr>
-          <w:rtl w:val="0"/>
-        </w:rPr>
-      </w:r>
-    </w:p>
-    <w:p>
-      <w:pPr>
-        <w:numPr>
-          <w:ilvl w:val="0"/>
-          <w:numId w:val="5"/>
-        </w:numPr>
-        <w:ind w:left="720" w:hanging="360"/>
-        <w:rPr>
-          <w:sz w:val="24"/>
-          <w:szCs w:val="24"/>
-        </w:rPr>
-      </w:pPr>
-      <w:r>
-        <w:rPr>
-          <w:sz w:val="24"/>
-          <w:szCs w:val="24"/>
-          <w:rtl w:val="0"/>
-        </w:rPr>
-        <w:t xml:space="preserve">Filmen informazioa ere gordeko egingo da, adibidez: izena, generoa eta iraupena.</w:t>
+        <w:t xml:space="preserve">Sarreretan filmen ezaugarri </w:t>
+      </w:r>
+      <w:r>
+        <w:rPr>
+          <w:sz w:val="24"/>
+          <w:szCs w:val="24"/>
+          <w:rtl w:val="0"/>
+        </w:rPr>
+        <w:t xml:space="preserve">nagusienak</w:t>
+      </w:r>
+      <w:r>
+        <w:rPr>
+          <w:sz w:val="24"/>
+          <w:szCs w:val="24"/>
+          <w:rtl w:val="0"/>
+        </w:rPr>
+        <w:t xml:space="preserve"> gordeko ditugu, filmen izena, prezioa, data eta ordutegia. Sarreran ere bezeroaren informazioa jarriko da, Izen-abizena eta identifikazio zenbakia (NAN).</w:t>
       </w:r>
     </w:p>
     <w:p>
@@ -288,98 +360,7 @@
           <w:szCs w:val="24"/>
           <w:rtl w:val="0"/>
         </w:rPr>
-        <w:t xml:space="preserve">Zinema desbedinetan ere saio desberdinak emango dira, saio bakoitzean egongo dira, filmen ordutegia, zein filma emango diren eta filmaren prezioa.</w:t>
-      </w:r>
-      <w:r>
-        <w:rPr>
-          <w:rtl w:val="0"/>
-        </w:rPr>
-      </w:r>
-    </w:p>
-    <w:p>
-      <w:pPr>
-        <w:rPr>
-          <w:sz w:val="24"/>
-          <w:szCs w:val="24"/>
-        </w:rPr>
-      </w:pPr>
-      <w:r>
-        <w:rPr>
-          <w:rtl w:val="0"/>
-        </w:rPr>
-      </w:r>
-    </w:p>
-    <w:p>
-      <w:pPr>
-        <w:numPr>
-          <w:ilvl w:val="0"/>
-          <w:numId w:val="3"/>
-        </w:numPr>
-        <w:ind w:left="720" w:hanging="360"/>
-        <w:rPr>
-          <w:sz w:val="24"/>
-          <w:szCs w:val="24"/>
-          <w:u w:val="none"/>
-        </w:rPr>
-      </w:pPr>
-      <w:r>
-        <w:rPr>
-          <w:sz w:val="24"/>
-          <w:szCs w:val="24"/>
-          <w:rtl w:val="0"/>
-        </w:rPr>
-        <w:t xml:space="preserve">Sarreretan filmen ezaugarri </w:t>
-      </w:r>
-      <w:r>
-        <w:rPr>
-          <w:sz w:val="24"/>
-          <w:szCs w:val="24"/>
-          <w:rtl w:val="0"/>
-        </w:rPr>
-        <w:t xml:space="preserve">nagusienak</w:t>
-      </w:r>
-      <w:r>
-        <w:rPr>
-          <w:sz w:val="24"/>
-          <w:szCs w:val="24"/>
-          <w:rtl w:val="0"/>
-        </w:rPr>
-        <w:t xml:space="preserve"> gordeko ditugu, filmen izena, prezioa, data eta ordutegia. Sarreran ere bezeroaren informazioa jarriko da, Izen-abizena eta identifikazio zenbakia (NAN).</w:t>
-      </w:r>
-    </w:p>
-    <w:p>
-      <w:pPr>
-        <w:rPr>
-          <w:sz w:val="24"/>
-          <w:szCs w:val="24"/>
-        </w:rPr>
-      </w:pPr>
-      <w:r>
-        <w:rPr>
-          <w:rtl w:val="0"/>
-        </w:rPr>
-      </w:r>
-    </w:p>
-    <w:p>
-      <w:pPr>
-        <w:numPr>
-          <w:ilvl w:val="0"/>
-          <w:numId w:val="2"/>
-        </w:numPr>
-        <w:ind w:left="720" w:hanging="360"/>
-        <w:rPr>
-          <w:sz w:val="24"/>
-          <w:szCs w:val="24"/>
-          <w:u w:val="none"/>
-        </w:rPr>
-      </w:pPr>
-      <w:r>
-        <w:rPr>
-          <w:sz w:val="24"/>
-          <w:szCs w:val="24"/>
-          <w:rtl w:val="0"/>
-        </w:rPr>
-        <w:t xml:space="preserve">Bezeroen informazioa gordeko egingo dugu, izen-abizena, sexua, identifikazio dokumentua, email eta telefono zenbakia.</w:t>
+        <w:t xml:space="preserve">Bezeroen informazioa gordeko egingo dugu, izen-abizena, sexua, identifikazio dokumentua, email, telefono zenbakia, eta erabiltzaile eta pasahitza.</w:t>
       </w:r>
     </w:p>
     <w:p>
@@ -887,116 +868,6 @@
       </w:rPr>
     </w:lvl>
   </w:abstractNum>
-  <w:abstractNum w:abstractNumId="5">
-    <w:lvl w:ilvl="0">
-      <w:start w:val="1"/>
-      <w:numFmt w:val="bullet"/>
-      <w:lvlText w:val="●"/>
-      <w:lvlJc w:val="left"/>
-      <w:pPr>
-        <w:ind w:left="720" w:hanging="360"/>
-      </w:pPr>
-      <w:rPr>
-        <w:u w:val="none"/>
-      </w:rPr>
-    </w:lvl>
-    <w:lvl w:ilvl="1">
-      <w:start w:val="1"/>
-      <w:numFmt w:val="bullet"/>
-      <w:lvlText w:val="●"/>
-      <w:lvlJc w:val="left"/>
-      <w:pPr>
-        <w:ind w:left="1440" w:hanging="360"/>
-      </w:pPr>
-      <w:rPr>
-        <w:u w:val="none"/>
-      </w:rPr>
-    </w:lvl>
-    <w:lvl w:ilvl="2">
-      <w:start w:val="1"/>
-      <w:numFmt w:val="bullet"/>
-      <w:lvlText w:val="●"/>
-      <w:lvlJc w:val="left"/>
-      <w:pPr>
-        <w:ind w:left="2160" w:hanging="360"/>
-      </w:pPr>
-      <w:rPr>
-        <w:u w:val="none"/>
-      </w:rPr>
-    </w:lvl>
-    <w:lvl w:ilvl="3">
-      <w:start w:val="1"/>
-      <w:numFmt w:val="bullet"/>
-      <w:lvlText w:val="●"/>
-      <w:lvlJc w:val="left"/>
-      <w:pPr>
-        <w:ind w:left="2880" w:hanging="360"/>
-      </w:pPr>
-      <w:rPr>
-        <w:u w:val="none"/>
-      </w:rPr>
-    </w:lvl>
-    <w:lvl w:ilvl="4">
-      <w:start w:val="1"/>
-      <w:numFmt w:val="bullet"/>
-      <w:lvlText w:val="●"/>
-      <w:lvlJc w:val="left"/>
-      <w:pPr>
-        <w:ind w:left="3600" w:hanging="360"/>
-      </w:pPr>
-      <w:rPr>
-        <w:u w:val="none"/>
-      </w:rPr>
-    </w:lvl>
-    <w:lvl w:ilvl="5">
-      <w:start w:val="1"/>
-      <w:numFmt w:val="bullet"/>
-      <w:lvlText w:val="●"/>
-      <w:lvlJc w:val="left"/>
-      <w:pPr>
-        <w:ind w:left="4320" w:hanging="360"/>
-      </w:pPr>
-      <w:rPr>
-        <w:u w:val="none"/>
-      </w:rPr>
-    </w:lvl>
-    <w:lvl w:ilvl="6">
-      <w:start w:val="1"/>
-      <w:numFmt w:val="bullet"/>
-      <w:lvlText w:val="●"/>
-      <w:lvlJc w:val="left"/>
-      <w:pPr>
-        <w:ind w:left="5040" w:hanging="360"/>
-      </w:pPr>
-      <w:rPr>
-        <w:u w:val="none"/>
-      </w:rPr>
-    </w:lvl>
-    <w:lvl w:ilvl="7">
-      <w:start w:val="1"/>
-      <w:numFmt w:val="bullet"/>
-      <w:lvlText w:val="●"/>
-      <w:lvlJc w:val="left"/>
-      <w:pPr>
-        <w:ind w:left="5760" w:hanging="360"/>
-      </w:pPr>
-      <w:rPr>
-        <w:u w:val="none"/>
-      </w:rPr>
-    </w:lvl>
-    <w:lvl w:ilvl="8">
-      <w:start w:val="1"/>
-      <w:numFmt w:val="bullet"/>
-      <w:lvlText w:val="●"/>
-      <w:lvlJc w:val="left"/>
-      <w:pPr>
-        <w:ind w:left="6480" w:hanging="360"/>
-      </w:pPr>
-      <w:rPr>
-        <w:u w:val="none"/>
-      </w:rPr>
-    </w:lvl>
-  </w:abstractNum>
   <w:num w:numId="1">
     <w:abstractNumId w:val="1"/>
   </w:num>
@@ -1008,9 +879,6 @@
   </w:num>
   <w:num w:numId="4">
     <w:abstractNumId w:val="4"/>
-  </w:num>
-  <w:num w:numId="5">
-    <w:abstractNumId w:val="5"/>
   </w:num>
 </w:numbering>
 </file>

</xml_diff>